<commit_message>
Add text of section 3.1
</commit_message>
<xml_diff>
--- a/body.docx
+++ b/body.docx
@@ -627,7 +627,7 @@
       </w:r>
     </w:p>
     <w:bookmarkEnd w:id="22"/>
-    <w:bookmarkStart w:id="36" w:name="experiment"/>
+    <w:bookmarkStart w:id="34" w:name="experiment"/>
     <w:p>
       <w:pPr>
         <w:pStyle w:val="Heading1"/>
@@ -705,7 +705,7 @@
       </w:r>
     </w:p>
     <w:bookmarkEnd w:id="24"/>
-    <w:bookmarkStart w:id="35" w:name="design"/>
+    <w:bookmarkStart w:id="31" w:name="design"/>
     <w:p>
       <w:pPr>
         <w:pStyle w:val="Heading2"/>
@@ -2459,8 +2459,588 @@
         <w:t xml:space="preserve">に割り当てスケジュールをまとめている。</w:t>
       </w:r>
     </w:p>
-    <w:bookmarkStart w:id="34" w:name="refs"/>
-    <w:bookmarkStart w:id="31" w:name="ref-Hirakawa2018"/>
+    <w:bookmarkEnd w:id="31"/>
+    <w:bookmarkStart w:id="33" w:name="data-and-empirical-strategy"/>
+    <w:p>
+      <w:pPr>
+        <w:pStyle w:val="Heading2"/>
+      </w:pPr>
+      <w:r>
+        <w:rPr>
+          <w:rStyle w:val="SectionNumber"/>
+        </w:rPr>
+        <w:t xml:space="preserve">2.3</w:t>
+      </w:r>
+      <w:r>
+        <w:tab/>
+      </w:r>
+      <w:r>
+        <w:t xml:space="preserve">Data and Empirical Strategy</w:t>
+      </w:r>
+    </w:p>
+    <w:p>
+      <w:pPr>
+        <w:pStyle w:val="FirstParagraph"/>
+      </w:pPr>
+      <w:r>
+        <w:t xml:space="preserve">我々はJMDPの協力のもと、コーディネーションデータを2022年6月末に受け取った。観測単位は実験参加者である。個人属性として、データは性別・年齢・コーディネーション経験回数・都道府県レベルの在住地区を記録している。コーディネーション過程として、データは各段階（適合通知への返信・確認検査・候補者選定・最終同意・採取）に到達したかどうかを記録している。我々はこれらの変数をアウトカム変数として用いる。特に、適合通知への返信について、データは返信日数と提供意向を追加的に記録している。コーディネーションが中断したならば、データは中断理由を三つのカテゴリ（患者側の理由・健康以外のドナー理由・ドナーの健康理由）で記録している。分析では、日本在住かつコーディネーションが（中断を含めて）終了している11,049名の潜在ドナーを用いる</w:t>
+      </w:r>
+      <w:r>
+        <w:rPr>
+          <w:rStyle w:val="FootnoteReference"/>
+        </w:rPr>
+        <w:footnoteReference w:id="32"/>
+      </w:r>
+      <w:r>
+        <w:t xml:space="preserve">。</w:t>
+      </w:r>
+    </w:p>
+    <w:p>
+      <w:pPr>
+        <w:pStyle w:val="BodyText"/>
+      </w:pPr>
+      <w:r>
+        <w:t xml:space="preserve">追加的なデータとして、我々はJMDPがウェブ上で公開している医療機関リストを用いる。このリストは完全な住所・骨髄採取（BM collection）が可能かどうか・末梢血幹細胞採取（PBSC collection）が可能かどうかを含んでいる。我々はこのリストを都道府県レベルで集約し、10平方キロメートルあたりの病院数を計算し、それをコーディネーションデータと都道府県をマージキーにして突合した。我々はこの変数をコーディネーションや提供のトラベルコストとして考慮する。</w:t>
+      </w:r>
+    </w:p>
+    <w:p>
+      <w:pPr>
+        <w:pStyle w:val="BodyText"/>
+      </w:pPr>
+      <w:r>
+        <w:t xml:space="preserve">表</w:t>
+      </w:r>
+      <w:r>
+        <w:t xml:space="preserve"> </w:t>
+      </w:r>
+      <w:r>
+        <w:t xml:space="preserve"> </w:t>
+      </w:r>
+      <w:r>
+        <w:t xml:space="preserve">はフィールド実験の概要である。パネルAは各実験群の介入を示しており、パネルBは各実験群のサンプルサイズを示している。パネルCはランダム化が成功しているかどうかを検証するバランステストである。多くの変数が実験群間で平均的にバランスしているので、実験群の割り当てはおおよそランダムである。</w:t>
+      </w:r>
+    </w:p>
+    <w:p>
+      <w:pPr>
+        <w:pStyle w:val="BodyText"/>
+      </w:pPr>
+      <w:r>
+        <w:t xml:space="preserve">我々の関心のあるパラメータは母集団全体の平均処置効果であり、実験群間の平均値の差で識別できる。それに加えて、我々は月・週固定効果を取り除き、共変量を加えることで推論の確度を高めるために、線形確率モデルを推定する。</w:t>
+      </w:r>
+      <m:oMath>
+        <m:r>
+          <m:t>m</m:t>
+        </m:r>
+      </m:oMath>
+      <w:r>
+        <w:t xml:space="preserve">月の</w:t>
+      </w:r>
+      <m:oMath>
+        <m:r>
+          <m:t>w</m:t>
+        </m:r>
+      </m:oMath>
+      <w:r>
+        <w:t xml:space="preserve">週に適合通知を受け取った個人</w:t>
+      </w:r>
+      <m:oMath>
+        <m:r>
+          <m:t>i</m:t>
+        </m:r>
+      </m:oMath>
+      <w:r>
+        <w:t xml:space="preserve">についての推定モデルは以下の通りである。</w:t>
+      </w:r>
+    </w:p>
+    <w:p>
+      <w:pPr>
+        <w:pStyle w:val="BodyText"/>
+      </w:pPr>
+      <m:oMathPara>
+        <m:oMathParaPr>
+          <m:jc m:val="center"/>
+        </m:oMathParaPr>
+        <m:oMath>
+          <m:sSub>
+            <m:e>
+              <m:r>
+                <m:t>Y</m:t>
+              </m:r>
+            </m:e>
+            <m:sub>
+              <m:r>
+                <m:t>i</m:t>
+              </m:r>
+              <m:r>
+                <m:t>m</m:t>
+              </m:r>
+              <m:r>
+                <m:t>w</m:t>
+              </m:r>
+            </m:sub>
+          </m:sSub>
+          <m:r>
+            <m:rPr>
+              <m:sty m:val="p"/>
+            </m:rPr>
+            <m:t>=</m:t>
+          </m:r>
+          <m:sSub>
+            <m:e>
+              <m:r>
+                <m:t>β</m:t>
+              </m:r>
+            </m:e>
+            <m:sub>
+              <m:r>
+                <m:t>1</m:t>
+              </m:r>
+            </m:sub>
+          </m:sSub>
+          <m:r>
+            <m:rPr>
+              <m:sty m:val="p"/>
+            </m:rPr>
+            <m:t>⋅</m:t>
+          </m:r>
+          <m:sSub>
+            <m:e>
+              <m:r>
+                <m:rPr>
+                  <m:nor/>
+                  <m:sty m:val="p"/>
+                </m:rPr>
+                <m:t>B</m:t>
+              </m:r>
+            </m:e>
+            <m:sub>
+              <m:r>
+                <m:t>m</m:t>
+              </m:r>
+              <m:r>
+                <m:t>w</m:t>
+              </m:r>
+            </m:sub>
+          </m:sSub>
+          <m:r>
+            <m:rPr>
+              <m:sty m:val="p"/>
+            </m:rPr>
+            <m:t>+</m:t>
+          </m:r>
+          <m:sSub>
+            <m:e>
+              <m:r>
+                <m:t>β</m:t>
+              </m:r>
+            </m:e>
+            <m:sub>
+              <m:r>
+                <m:t>2</m:t>
+              </m:r>
+            </m:sub>
+          </m:sSub>
+          <m:r>
+            <m:rPr>
+              <m:sty m:val="p"/>
+            </m:rPr>
+            <m:t>⋅</m:t>
+          </m:r>
+          <m:sSub>
+            <m:e>
+              <m:r>
+                <m:rPr>
+                  <m:nor/>
+                  <m:sty m:val="p"/>
+                </m:rPr>
+                <m:t>C</m:t>
+              </m:r>
+            </m:e>
+            <m:sub>
+              <m:r>
+                <m:t>m</m:t>
+              </m:r>
+              <m:r>
+                <m:t>w</m:t>
+              </m:r>
+            </m:sub>
+          </m:sSub>
+          <m:r>
+            <m:rPr>
+              <m:sty m:val="p"/>
+            </m:rPr>
+            <m:t>+</m:t>
+          </m:r>
+          <m:sSub>
+            <m:e>
+              <m:r>
+                <m:t>β</m:t>
+              </m:r>
+            </m:e>
+            <m:sub>
+              <m:r>
+                <m:t>3</m:t>
+              </m:r>
+            </m:sub>
+          </m:sSub>
+          <m:r>
+            <m:rPr>
+              <m:sty m:val="p"/>
+            </m:rPr>
+            <m:t>⋅</m:t>
+          </m:r>
+          <m:sSub>
+            <m:e>
+              <m:r>
+                <m:rPr>
+                  <m:nor/>
+                  <m:sty m:val="p"/>
+                </m:rPr>
+                <m:t>D</m:t>
+              </m:r>
+            </m:e>
+            <m:sub>
+              <m:r>
+                <m:t>m</m:t>
+              </m:r>
+              <m:r>
+                <m:t>w</m:t>
+              </m:r>
+            </m:sub>
+          </m:sSub>
+          <m:r>
+            <m:rPr>
+              <m:sty m:val="p"/>
+            </m:rPr>
+            <m:t>+</m:t>
+          </m:r>
+          <m:r>
+            <m:t>X</m:t>
+          </m:r>
+          <m:sSub>
+            <m:e>
+              <m:r>
+                <m:rPr>
+                  <m:sty m:val="p"/>
+                </m:rPr>
+                <m:t>′</m:t>
+              </m:r>
+            </m:e>
+            <m:sub>
+              <m:r>
+                <m:t>i</m:t>
+              </m:r>
+            </m:sub>
+          </m:sSub>
+          <m:r>
+            <m:t>γ</m:t>
+          </m:r>
+          <m:r>
+            <m:rPr>
+              <m:sty m:val="p"/>
+            </m:rPr>
+            <m:t>+</m:t>
+          </m:r>
+          <m:sSub>
+            <m:e>
+              <m:r>
+                <m:t>λ</m:t>
+              </m:r>
+            </m:e>
+            <m:sub>
+              <m:r>
+                <m:t>m</m:t>
+              </m:r>
+            </m:sub>
+          </m:sSub>
+          <m:r>
+            <m:rPr>
+              <m:sty m:val="p"/>
+            </m:rPr>
+            <m:t>+</m:t>
+          </m:r>
+          <m:sSub>
+            <m:e>
+              <m:r>
+                <m:t>θ</m:t>
+              </m:r>
+            </m:e>
+            <m:sub>
+              <m:r>
+                <m:t>w</m:t>
+              </m:r>
+            </m:sub>
+          </m:sSub>
+          <m:r>
+            <m:rPr>
+              <m:sty m:val="p"/>
+            </m:rPr>
+            <m:t>+</m:t>
+          </m:r>
+          <m:sSub>
+            <m:e>
+              <m:r>
+                <m:t>u</m:t>
+              </m:r>
+            </m:e>
+            <m:sub>
+              <m:r>
+                <m:t>i</m:t>
+              </m:r>
+              <m:r>
+                <m:t>m</m:t>
+              </m:r>
+              <m:r>
+                <m:t>w</m:t>
+              </m:r>
+            </m:sub>
+          </m:sSub>
+          <m:r>
+            <m:rPr>
+              <m:sty m:val="p"/>
+            </m:rPr>
+            <m:t>,</m:t>
+          </m:r>
+        </m:oMath>
+      </m:oMathPara>
+    </w:p>
+    <w:p>
+      <w:pPr>
+        <w:pStyle w:val="FirstParagraph"/>
+      </w:pPr>
+      <w:r>
+        <w:t xml:space="preserve">ここで</w:t>
+      </w:r>
+      <m:oMath>
+        <m:sSub>
+          <m:e>
+            <m:r>
+              <m:t>X</m:t>
+            </m:r>
+          </m:e>
+          <m:sub>
+            <m:r>
+              <m:t>i</m:t>
+            </m:r>
+          </m:sub>
+        </m:sSub>
+      </m:oMath>
+      <w:r>
+        <w:t xml:space="preserve">は個人属性ベクトル、</w:t>
+      </w:r>
+      <m:oMath>
+        <m:sSub>
+          <m:e>
+            <m:r>
+              <m:t>λ</m:t>
+            </m:r>
+          </m:e>
+          <m:sub>
+            <m:r>
+              <m:t>m</m:t>
+            </m:r>
+          </m:sub>
+        </m:sSub>
+      </m:oMath>
+      <w:r>
+        <w:t xml:space="preserve">と</w:t>
+      </w:r>
+      <m:oMath>
+        <m:sSub>
+          <m:e>
+            <m:r>
+              <m:t>θ</m:t>
+            </m:r>
+          </m:e>
+          <m:sub>
+            <m:r>
+              <m:t>w</m:t>
+            </m:r>
+          </m:sub>
+        </m:sSub>
+      </m:oMath>
+      <w:r>
+        <w:t xml:space="preserve">はそれぞれ月および週のダミー変数である。</w:t>
+      </w:r>
+    </w:p>
+    <w:bookmarkEnd w:id="33"/>
+    <w:bookmarkEnd w:id="34"/>
+    <w:bookmarkStart w:id="40" w:name="result"/>
+    <w:p>
+      <w:pPr>
+        <w:pStyle w:val="Heading1"/>
+      </w:pPr>
+      <w:r>
+        <w:rPr>
+          <w:rStyle w:val="SectionNumber"/>
+        </w:rPr>
+        <w:t xml:space="preserve">3</w:t>
+      </w:r>
+      <w:r>
+        <w:tab/>
+      </w:r>
+      <w:r>
+        <w:t xml:space="preserve">Experimental Results</w:t>
+      </w:r>
+    </w:p>
+    <w:bookmarkStart w:id="39" w:name="intention"/>
+    <w:p>
+      <w:pPr>
+        <w:pStyle w:val="Heading2"/>
+      </w:pPr>
+      <w:r>
+        <w:rPr>
+          <w:rStyle w:val="SectionNumber"/>
+        </w:rPr>
+        <w:t xml:space="preserve">3.1</w:t>
+      </w:r>
+      <w:r>
+        <w:tab/>
+      </w:r>
+      <w:r>
+        <w:t xml:space="preserve">Effects on Reply and Intention</w:t>
+      </w:r>
+    </w:p>
+    <w:p>
+      <w:pPr>
+        <w:pStyle w:val="FirstParagraph"/>
+      </w:pPr>
+      <w:r>
+        <w:t xml:space="preserve">初めに、潜在ドナーの意向を最も反映していると考えられる返信への介入効果を推定する。返信のアウトカム変数は提供の意向に関わらず適合通知に返信したならば1を取るダミー変数である。コントロール群（実験群A）の返信率は</w:t>
+      </w:r>
+      <m:oMath>
+        <m:r>
+          <m:t>88.35</m:t>
+        </m:r>
+      </m:oMath>
+      <w:r>
+        <w:t xml:space="preserve">%である。</w:t>
+      </w:r>
+    </w:p>
+    <w:p>
+      <w:pPr>
+        <w:pStyle w:val="BodyText"/>
+      </w:pPr>
+      <w:r>
+        <w:t xml:space="preserve">我々は返信へのメッセージ効果を二つに分解する。第一に、提供意向を伴った返信への効果である。アウトカム変数は潜在ドナーが適合通知に返信し、かつ提供意思を示したならば1を取るダミー変数である。第二に、提供意向を伴わない返信に対する効果である。アウトカム変数は潜在ドナーが適合通知に返信し、かつ提供意思を示していないならば1を取るダミー変数である。ただし、これらの効果を推定するとき、我々は未返信者のアウトカム変数を0とコーディングして、サンプルに含める。二つのアウトカム変数の和は必ず返信のダミー変数となるので、正の意向と負の意向に対する効果の和は返信に対する効果となる。コントロール群では、正の意向を伴う返信率は</w:t>
+      </w:r>
+      <m:oMath>
+        <m:r>
+          <m:t>55.33</m:t>
+        </m:r>
+      </m:oMath>
+      <w:r>
+        <w:t xml:space="preserve">%である一方で、負の意向を伴う返信率は</w:t>
+      </w:r>
+      <m:oMath>
+        <m:r>
+          <m:t>33.03</m:t>
+        </m:r>
+      </m:oMath>
+      <w:r>
+        <w:t xml:space="preserve">%であった。したがって、返信者の</w:t>
+      </w:r>
+      <m:oMath>
+        <m:r>
+          <m:t>62.63</m:t>
+        </m:r>
+        <m:d>
+          <m:dPr>
+            <m:begChr m:val="("/>
+            <m:endChr m:val=")"/>
+            <m:sepChr m:val=""/>
+            <m:grow/>
+          </m:dPr>
+          <m:e>
+            <m:r>
+              <m:rPr>
+                <m:sty m:val="p"/>
+              </m:rPr>
+              <m:t>=</m:t>
+            </m:r>
+            <m:r>
+              <m:t>55.33</m:t>
+            </m:r>
+            <m:r>
+              <m:rPr>
+                <m:sty m:val="p"/>
+              </m:rPr>
+              <m:t>/</m:t>
+            </m:r>
+            <m:r>
+              <m:t>88.35</m:t>
+            </m:r>
+          </m:e>
+        </m:d>
+      </m:oMath>
+      <w:r>
+        <w:t xml:space="preserve">%は提供に積極的である。</w:t>
+      </w:r>
+    </w:p>
+    <w:p>
+      <w:pPr>
+        <w:pStyle w:val="BodyText"/>
+      </w:pPr>
+      <w:r>
+        <w:t xml:space="preserve">表</w:t>
+      </w:r>
+      <w:r>
+        <w:t xml:space="preserve"> </w:t>
+      </w:r>
+      <w:r>
+        <w:t xml:space="preserve"> </w:t>
+      </w:r>
+      <w:r>
+        <w:t xml:space="preserve">は線形確率モデルの推定結果である。奇数列は実験群ダミーだけを説明変数に入れており、単純な平均値の差に対応している。偶数列は実験群ダミーに加えて、個人属性・月および週の固定効果をコントロールしている。推定結果はすべての実験群は、共変量の有無に関わらず、返信や意向に対して統計的に有意な効果を持っていない。我々は代替手法としてロジットモデルを推定（表</w:t>
+      </w:r>
+      <w:r>
+        <w:t xml:space="preserve"> </w:t>
+      </w:r>
+      <w:r>
+        <w:t xml:space="preserve"> </w:t>
+      </w:r>
+      <w:r>
+        <w:t xml:space="preserve">）し、同様の結果を得ている（オッズ比の95%信頼区間が1を含んでいる）。</w:t>
+      </w:r>
+    </w:p>
+    <w:p>
+      <w:pPr>
+        <w:pStyle w:val="BodyText"/>
+      </w:pPr>
+      <w:r>
+        <w:t xml:space="preserve">メッセージ効果の異質性を検証するために、我々はサンプルを性別と年齢層（30歳未満か否か）で4つのサブセットに分割し、各サブセットでメッセージ効果を推定する。図</w:t>
+      </w:r>
+      <w:r>
+        <w:t xml:space="preserve"> </w:t>
+      </w:r>
+      <w:r>
+        <w:t xml:space="preserve"> </w:t>
+      </w:r>
+      <w:r>
+        <w:t xml:space="preserve">は係数プロットである。結果として、若い男性グループで、確率メッセージのみを加えた実験群Bが正の意向を伴う返信を約10ポイント（コントロール平均が</w:t>
+      </w:r>
+      <m:oMath>
+        <m:r>
+          <m:t>38.6</m:t>
+        </m:r>
+      </m:oMath>
+      <w:r>
+        <w:t xml:space="preserve">%なので、</w:t>
+      </w:r>
+      <m:oMath>
+        <m:r>
+          <m:t>25.91</m:t>
+        </m:r>
+      </m:oMath>
+      <w:r>
+        <w:t xml:space="preserve">%増加）増やしており、これは統計的に有意である。実験群Bはこのグループにおける提供意向を伴わない返信率を下げているので、全体の返信率に対する効果は6ポイントであり、正の意向を伴う返信に対する効果よりも小さい。</w:t>
+      </w:r>
+      <w:r>
+        <w:t xml:space="preserve">他の性・年代と比較して、移植成績が良いにも関わらず若い男性の提供意欲は低いことを考慮すれば、確率メッセージはコーディネーションの効率性を改善しているといえる。ただし、他の性・年代グループで、我々の介入は返信や意向に対して統計的に有意な効果をもたない。</w:t>
+      </w:r>
+    </w:p>
+    <w:bookmarkStart w:id="38" w:name="refs"/>
+    <w:bookmarkStart w:id="35" w:name="ref-Hirakawa2018"/>
     <w:p>
       <w:pPr>
         <w:pStyle w:val="Bibliography"/>
@@ -2497,8 +3077,8 @@
         <w:t xml:space="preserve">59 (2): 153–60.</w:t>
       </w:r>
     </w:p>
-    <w:bookmarkEnd w:id="31"/>
-    <w:bookmarkStart w:id="33" w:name="ref-Takanashi2016"/>
+    <w:bookmarkEnd w:id="35"/>
+    <w:bookmarkStart w:id="37" w:name="ref-Takanashi2016"/>
     <w:p>
       <w:pPr>
         <w:pStyle w:val="Bibliography"/>
@@ -2537,7 +3117,7 @@
       <w:r>
         <w:t xml:space="preserve"> </w:t>
       </w:r>
-      <w:hyperlink r:id="rId32">
+      <w:hyperlink r:id="rId36">
         <w:r>
           <w:rPr>
             <w:rStyle w:val="Hyperlink"/>
@@ -2549,10 +3129,10 @@
         <w:t xml:space="preserve">.</w:t>
       </w:r>
     </w:p>
-    <w:bookmarkEnd w:id="33"/>
-    <w:bookmarkEnd w:id="34"/>
-    <w:bookmarkEnd w:id="35"/>
-    <w:bookmarkEnd w:id="36"/>
+    <w:bookmarkEnd w:id="37"/>
+    <w:bookmarkEnd w:id="38"/>
+    <w:bookmarkEnd w:id="39"/>
+    <w:bookmarkEnd w:id="40"/>
     <w:sectPr/>
   </w:body>
 </w:document>
@@ -2651,6 +3231,33 @@
       </w:r>
       <w:r>
         <w:t xml:space="preserve">介入メッセージを作成したとき、我々は潜在ドナーに対して過度な心理的プレッシャーを与えないように配慮している。具体的には、第一に、嘆願調のような表現を避けている。第二に、JMDPが公開している情報のみを用いている。また、移植リスクは通常通り説明している。</w:t>
+      </w:r>
+    </w:p>
+  </w:footnote>
+  <w:footnote w:id="32">
+    <w:p>
+      <w:pPr>
+        <w:pStyle w:val="FootnoteText"/>
+      </w:pPr>
+      <w:r>
+        <w:rPr>
+          <w:rStyle w:val="FootnoteReference"/>
+        </w:rPr>
+        <w:footnoteRef/>
+      </w:r>
+      <w:r>
+        <w:t xml:space="preserve"> </w:t>
+      </w:r>
+      <w:r>
+        <w:t xml:space="preserve">一人が海外に在住していた。また、データ提供時点でコーディネーションが進行中であった潜在ドナーは104名いた。コーディネーションが進行中の潜在ドナーの比率は実験群間でバランスしている（F-value, p-value=</w:t>
+      </w:r>
+      <m:oMath>
+        <m:r>
+          <m:t>0.964</m:t>
+        </m:r>
+      </m:oMath>
+      <w:r>
+        <w:t xml:space="preserve">）。</w:t>
       </w:r>
     </w:p>
   </w:footnote>

</xml_diff>